<commit_message>
fixing my first task change the language from spanish to english
</commit_message>
<xml_diff>
--- a/2ndTask - Modify SQL/Lecture 2.2. DB CRUD - homework.docx
+++ b/2ndTask - Modify SQL/Lecture 2.2. DB CRUD - homework.docx
@@ -6,8 +6,20 @@
       <w:pPr>
         <w:ind w:left="720"/>
         <w:jc w:val="center"/>
-      </w:pPr>
-      <w:r>
+        <w:rPr>
+          <w:b/>
+          <w:bCs/>
+          <w:sz w:val="36"/>
+          <w:szCs w:val="36"/>
+        </w:rPr>
+      </w:pPr>
+      <w:r>
+        <w:rPr>
+          <w:b/>
+          <w:bCs/>
+          <w:sz w:val="36"/>
+          <w:szCs w:val="36"/>
+        </w:rPr>
         <w:t>Homework</w:t>
       </w:r>
     </w:p>
@@ -183,7 +195,13 @@
         <w:t>Normaliza</w:t>
       </w:r>
       <w:r>
-        <w:t>tion of  DB (3 normal forms), alternative article:</w:t>
+        <w:t xml:space="preserve">tion </w:t>
+      </w:r>
+      <w:r>
+        <w:t>of DB</w:t>
+      </w:r>
+      <w:r>
+        <w:t xml:space="preserve"> (3 normal forms), alternative article:</w:t>
       </w:r>
     </w:p>
     <w:p>
@@ -318,15 +336,13 @@
         <w:spacing w:before="380"/>
         <w:rPr>
           <w:rFonts w:asciiTheme="majorHAnsi" w:eastAsia="Roboto" w:hAnsiTheme="majorHAnsi" w:cstheme="majorHAnsi"/>
-          <w:color w:val="172B4D"/>
-          <w:sz w:val="24"/>
-          <w:szCs w:val="24"/>
-        </w:rPr>
-      </w:pPr>
-      <w:r>
-        <w:rPr>
-          <w:rFonts w:asciiTheme="majorHAnsi" w:eastAsia="Roboto" w:hAnsiTheme="majorHAnsi" w:cstheme="majorHAnsi"/>
-          <w:color w:val="172B4D"/>
+          <w:sz w:val="24"/>
+          <w:szCs w:val="24"/>
+        </w:rPr>
+      </w:pPr>
+      <w:r>
+        <w:rPr>
+          <w:rFonts w:asciiTheme="majorHAnsi" w:eastAsia="Roboto" w:hAnsiTheme="majorHAnsi" w:cstheme="majorHAnsi"/>
           <w:sz w:val="24"/>
           <w:szCs w:val="24"/>
         </w:rPr>
@@ -338,35 +354,41 @@
         <w:shd w:val="clear" w:color="auto" w:fill="FFFFFF"/>
         <w:rPr>
           <w:rFonts w:asciiTheme="majorHAnsi" w:eastAsia="Roboto" w:hAnsiTheme="majorHAnsi" w:cstheme="majorHAnsi"/>
-          <w:color w:val="172B4D"/>
-          <w:sz w:val="24"/>
-          <w:szCs w:val="24"/>
-        </w:rPr>
-      </w:pPr>
-      <w:r>
-        <w:rPr>
-          <w:rFonts w:asciiTheme="majorHAnsi" w:eastAsia="Roboto" w:hAnsiTheme="majorHAnsi" w:cstheme="majorHAnsi"/>
-          <w:color w:val="172B4D"/>
-          <w:sz w:val="24"/>
-          <w:szCs w:val="24"/>
-        </w:rPr>
-        <w:t xml:space="preserve">  The Minister of the Environment has decided to create an information system on the natural parks managed by each autonomous community (hereinafter, CA). </w:t>
-      </w:r>
-    </w:p>
-    <w:p>
-      <w:pPr>
-        <w:shd w:val="clear" w:color="auto" w:fill="FFFFFF"/>
-        <w:rPr>
-          <w:rFonts w:asciiTheme="majorHAnsi" w:eastAsia="Roboto" w:hAnsiTheme="majorHAnsi" w:cstheme="majorHAnsi"/>
-          <w:color w:val="172B4D"/>
-          <w:sz w:val="24"/>
-          <w:szCs w:val="24"/>
-        </w:rPr>
-      </w:pPr>
-      <w:r>
-        <w:rPr>
-          <w:rFonts w:asciiTheme="majorHAnsi" w:eastAsia="Roboto" w:hAnsiTheme="majorHAnsi" w:cstheme="majorHAnsi"/>
-          <w:color w:val="172B4D"/>
+          <w:sz w:val="24"/>
+          <w:szCs w:val="24"/>
+        </w:rPr>
+      </w:pPr>
+      <w:r>
+        <w:rPr>
+          <w:rFonts w:asciiTheme="majorHAnsi" w:eastAsia="Roboto" w:hAnsiTheme="majorHAnsi" w:cstheme="majorHAnsi"/>
+          <w:b/>
+          <w:bCs/>
+          <w:sz w:val="24"/>
+          <w:szCs w:val="24"/>
+        </w:rPr>
+        <w:t xml:space="preserve">  The Minister of the Environment</w:t>
+      </w:r>
+      <w:r>
+        <w:rPr>
+          <w:rFonts w:asciiTheme="majorHAnsi" w:eastAsia="Roboto" w:hAnsiTheme="majorHAnsi" w:cstheme="majorHAnsi"/>
+          <w:sz w:val="24"/>
+          <w:szCs w:val="24"/>
+        </w:rPr>
+        <w:t xml:space="preserve"> has decided to create an information system on the natural parks managed by each autonomous community (hereinafter, CA). </w:t>
+      </w:r>
+    </w:p>
+    <w:p>
+      <w:pPr>
+        <w:shd w:val="clear" w:color="auto" w:fill="FFFFFF"/>
+        <w:rPr>
+          <w:rFonts w:asciiTheme="majorHAnsi" w:eastAsia="Roboto" w:hAnsiTheme="majorHAnsi" w:cstheme="majorHAnsi"/>
+          <w:sz w:val="24"/>
+          <w:szCs w:val="24"/>
+        </w:rPr>
+      </w:pPr>
+      <w:r>
+        <w:rPr>
+          <w:rFonts w:asciiTheme="majorHAnsi" w:eastAsia="Roboto" w:hAnsiTheme="majorHAnsi" w:cstheme="majorHAnsi"/>
           <w:sz w:val="24"/>
           <w:szCs w:val="24"/>
         </w:rPr>
@@ -378,15 +400,13 @@
         <w:shd w:val="clear" w:color="auto" w:fill="FFFFFF"/>
         <w:rPr>
           <w:rFonts w:asciiTheme="majorHAnsi" w:eastAsia="Roboto" w:hAnsiTheme="majorHAnsi" w:cstheme="majorHAnsi"/>
-          <w:color w:val="172B4D"/>
-          <w:sz w:val="24"/>
-          <w:szCs w:val="24"/>
-        </w:rPr>
-      </w:pPr>
-      <w:r>
-        <w:rPr>
-          <w:rFonts w:asciiTheme="majorHAnsi" w:eastAsia="Roboto" w:hAnsiTheme="majorHAnsi" w:cstheme="majorHAnsi"/>
-          <w:color w:val="172B4D"/>
+          <w:sz w:val="24"/>
+          <w:szCs w:val="24"/>
+        </w:rPr>
+      </w:pPr>
+      <w:r>
+        <w:rPr>
+          <w:rFonts w:asciiTheme="majorHAnsi" w:eastAsia="Roboto" w:hAnsiTheme="majorHAnsi" w:cstheme="majorHAnsi"/>
           <w:sz w:val="24"/>
           <w:szCs w:val="24"/>
         </w:rPr>
@@ -398,135 +418,101 @@
         <w:shd w:val="clear" w:color="auto" w:fill="FFFFFF"/>
         <w:rPr>
           <w:rFonts w:asciiTheme="majorHAnsi" w:eastAsia="Roboto" w:hAnsiTheme="majorHAnsi" w:cstheme="majorHAnsi"/>
-          <w:color w:val="172B4D"/>
-          <w:sz w:val="24"/>
-          <w:szCs w:val="24"/>
-        </w:rPr>
-      </w:pPr>
-      <w:r>
-        <w:rPr>
-          <w:rFonts w:asciiTheme="majorHAnsi" w:eastAsia="Roboto" w:hAnsiTheme="majorHAnsi" w:cstheme="majorHAnsi"/>
-          <w:color w:val="172B4D"/>
-          <w:sz w:val="24"/>
-          <w:szCs w:val="24"/>
-        </w:rPr>
-        <w:t xml:space="preserve">  A natural park is identified by a name, it was declared on a date, it is made up of several areas identified by a name and characterized by a certain extension. For reasons of efficiency, it is desired to favor inquiries regarding the number </w:t>
-      </w:r>
-    </w:p>
-    <w:p>
-      <w:pPr>
-        <w:shd w:val="clear" w:color="auto" w:fill="FFFFFF"/>
-        <w:rPr>
-          <w:rFonts w:asciiTheme="majorHAnsi" w:eastAsia="Roboto" w:hAnsiTheme="majorHAnsi" w:cstheme="majorHAnsi"/>
-          <w:color w:val="172B4D"/>
-          <w:sz w:val="24"/>
-          <w:szCs w:val="24"/>
-        </w:rPr>
-      </w:pPr>
-      <w:r>
-        <w:rPr>
-          <w:rFonts w:asciiTheme="majorHAnsi" w:eastAsia="Roboto" w:hAnsiTheme="majorHAnsi" w:cstheme="majorHAnsi"/>
-          <w:color w:val="172B4D"/>
-          <w:sz w:val="24"/>
-          <w:szCs w:val="24"/>
-        </w:rPr>
-        <w:t xml:space="preserve">      of existing parks in each AC and the total area declared a natural park in each AC.</w:t>
-      </w:r>
-    </w:p>
-    <w:p>
-      <w:pPr>
-        <w:shd w:val="clear" w:color="auto" w:fill="FFFFFF"/>
-        <w:rPr>
-          <w:rFonts w:asciiTheme="majorHAnsi" w:eastAsia="Roboto" w:hAnsiTheme="majorHAnsi" w:cstheme="majorHAnsi"/>
-          <w:color w:val="172B4D"/>
-          <w:sz w:val="24"/>
-          <w:szCs w:val="24"/>
-        </w:rPr>
-      </w:pPr>
-      <w:r>
-        <w:rPr>
-          <w:rFonts w:asciiTheme="majorHAnsi" w:eastAsia="Roboto" w:hAnsiTheme="majorHAnsi" w:cstheme="majorHAnsi"/>
-          <w:color w:val="172B4D"/>
-          <w:sz w:val="24"/>
-          <w:szCs w:val="24"/>
-        </w:rPr>
-        <w:t xml:space="preserve">  In each area there are necessarily species that can be of three types: plants, animals and minerals. Each species has a scientific name, a common name, </w:t>
-      </w:r>
-    </w:p>
-    <w:p>
-      <w:pPr>
-        <w:shd w:val="clear" w:color="auto" w:fill="FFFFFF"/>
-        <w:rPr>
-          <w:rFonts w:asciiTheme="majorHAnsi" w:eastAsia="Roboto" w:hAnsiTheme="majorHAnsi" w:cstheme="majorHAnsi"/>
-          <w:color w:val="172B4D"/>
-          <w:sz w:val="24"/>
-          <w:szCs w:val="24"/>
-        </w:rPr>
-      </w:pPr>
-      <w:r>
-        <w:rPr>
-          <w:rFonts w:asciiTheme="majorHAnsi" w:eastAsia="Roboto" w:hAnsiTheme="majorHAnsi" w:cstheme="majorHAnsi"/>
-          <w:color w:val="172B4D"/>
-          <w:sz w:val="24"/>
-          <w:szCs w:val="24"/>
-        </w:rPr>
-        <w:t xml:space="preserve">      and an inventoried number of individuals per area. Of the plant species it is desired to know if they have flowering and in what period it occurs; of the </w:t>
-      </w:r>
-    </w:p>
-    <w:p>
-      <w:pPr>
-        <w:shd w:val="clear" w:color="auto" w:fill="FFFFFF"/>
-        <w:rPr>
-          <w:rFonts w:asciiTheme="majorHAnsi" w:eastAsia="Roboto" w:hAnsiTheme="majorHAnsi" w:cstheme="majorHAnsi"/>
-          <w:color w:val="172B4D"/>
-          <w:sz w:val="24"/>
-          <w:szCs w:val="24"/>
-        </w:rPr>
-      </w:pPr>
-      <w:r>
-        <w:rPr>
-          <w:rFonts w:asciiTheme="majorHAnsi" w:eastAsia="Roboto" w:hAnsiTheme="majorHAnsi" w:cstheme="majorHAnsi"/>
-          <w:color w:val="172B4D"/>
-          <w:sz w:val="24"/>
-          <w:szCs w:val="24"/>
-        </w:rPr>
-        <w:t xml:space="preserve">      animals you want to know their type of feeding (herbivorous, carnivorous or omnivorous) and their annual heat period; of the minerals you want to know </w:t>
-      </w:r>
-    </w:p>
-    <w:p>
-      <w:pPr>
-        <w:shd w:val="clear" w:color="auto" w:fill="FFFFFF"/>
-        <w:rPr>
-          <w:rFonts w:asciiTheme="majorHAnsi" w:eastAsia="Roboto" w:hAnsiTheme="majorHAnsi" w:cstheme="majorHAnsi"/>
-          <w:color w:val="172B4D"/>
-          <w:sz w:val="24"/>
-          <w:szCs w:val="24"/>
-        </w:rPr>
-      </w:pPr>
-      <w:r>
-        <w:rPr>
-          <w:rFonts w:asciiTheme="majorHAnsi" w:eastAsia="Roboto" w:hAnsiTheme="majorHAnsi" w:cstheme="majorHAnsi"/>
-          <w:color w:val="172B4D"/>
-          <w:sz w:val="24"/>
-          <w:szCs w:val="24"/>
-        </w:rPr>
-        <w:t xml:space="preserve">      if it is crystals or rocks. In addition, it is interesting to record which species serve as food for other species, taking into account that no mineral species </w:t>
-      </w:r>
-    </w:p>
-    <w:p>
-      <w:pPr>
-        <w:shd w:val="clear" w:color="auto" w:fill="FFFFFF"/>
-        <w:rPr>
-          <w:rFonts w:asciiTheme="majorHAnsi" w:eastAsia="Roboto" w:hAnsiTheme="majorHAnsi" w:cstheme="majorHAnsi"/>
-          <w:color w:val="172B4D"/>
-          <w:sz w:val="24"/>
-          <w:szCs w:val="24"/>
-        </w:rPr>
-      </w:pPr>
-      <w:r>
-        <w:rPr>
-          <w:rFonts w:asciiTheme="majorHAnsi" w:eastAsia="Roboto" w:hAnsiTheme="majorHAnsi" w:cstheme="majorHAnsi"/>
-          <w:color w:val="172B4D"/>
+          <w:sz w:val="24"/>
+          <w:szCs w:val="24"/>
+        </w:rPr>
+      </w:pPr>
+      <w:r>
+        <w:rPr>
+          <w:rFonts w:asciiTheme="majorHAnsi" w:eastAsia="Roboto" w:hAnsiTheme="majorHAnsi" w:cstheme="majorHAnsi"/>
+          <w:sz w:val="24"/>
+          <w:szCs w:val="24"/>
+        </w:rPr>
+        <w:t xml:space="preserve">  A natural park is identified by a name, it was declared on a date, it is made up of several areas identified by a name and characterized by a certain extension. For reasons of efficiency, it is desired to favor inquiries regarding the number of existing parks in each AC and the total area declared a natural park in each AC.</w:t>
+      </w:r>
+    </w:p>
+    <w:p>
+      <w:pPr>
+        <w:shd w:val="clear" w:color="auto" w:fill="FFFFFF"/>
+        <w:rPr>
+          <w:rFonts w:asciiTheme="majorHAnsi" w:eastAsia="Roboto" w:hAnsiTheme="majorHAnsi" w:cstheme="majorHAnsi"/>
+          <w:sz w:val="24"/>
+          <w:szCs w:val="24"/>
+        </w:rPr>
+      </w:pPr>
+      <w:r>
+        <w:rPr>
+          <w:rFonts w:asciiTheme="majorHAnsi" w:eastAsia="Roboto" w:hAnsiTheme="majorHAnsi" w:cstheme="majorHAnsi"/>
+          <w:sz w:val="24"/>
+          <w:szCs w:val="24"/>
+        </w:rPr>
+        <w:t xml:space="preserve">  In each area there are necessarily species that can be of three types: plants, </w:t>
+      </w:r>
+      <w:proofErr w:type="gramStart"/>
+      <w:r>
+        <w:rPr>
+          <w:rFonts w:asciiTheme="majorHAnsi" w:eastAsia="Roboto" w:hAnsiTheme="majorHAnsi" w:cstheme="majorHAnsi"/>
+          <w:sz w:val="24"/>
+          <w:szCs w:val="24"/>
+        </w:rPr>
+        <w:t>animals</w:t>
+      </w:r>
+      <w:proofErr w:type="gramEnd"/>
+      <w:r>
+        <w:rPr>
+          <w:rFonts w:asciiTheme="majorHAnsi" w:eastAsia="Roboto" w:hAnsiTheme="majorHAnsi" w:cstheme="majorHAnsi"/>
+          <w:sz w:val="24"/>
+          <w:szCs w:val="24"/>
+        </w:rPr>
+        <w:t xml:space="preserve"> and minerals. Each species has a scientific name, a common name, and an inventoried number of individuals per area. Of the plant species it is desired to know if they have flowering and in what period it occurs; of the animals you want to know their type of feeding (herbivorous, </w:t>
+      </w:r>
+      <w:proofErr w:type="gramStart"/>
+      <w:r>
+        <w:rPr>
+          <w:rFonts w:asciiTheme="majorHAnsi" w:eastAsia="Roboto" w:hAnsiTheme="majorHAnsi" w:cstheme="majorHAnsi"/>
+          <w:sz w:val="24"/>
+          <w:szCs w:val="24"/>
+        </w:rPr>
+        <w:t>carnivorous</w:t>
+      </w:r>
+      <w:proofErr w:type="gramEnd"/>
+      <w:r>
+        <w:rPr>
+          <w:rFonts w:asciiTheme="majorHAnsi" w:eastAsia="Roboto" w:hAnsiTheme="majorHAnsi" w:cstheme="majorHAnsi"/>
+          <w:sz w:val="24"/>
+          <w:szCs w:val="24"/>
+        </w:rPr>
+        <w:t xml:space="preserve"> or omnivorous) and their annual heat period; of the minerals you want to know if it is crystals or rocks. In addition, it is interesting to record which species serve as food for other species, </w:t>
+      </w:r>
+      <w:r>
+        <w:rPr>
+          <w:rFonts w:asciiTheme="majorHAnsi" w:eastAsia="Roboto" w:hAnsiTheme="majorHAnsi" w:cstheme="majorHAnsi"/>
+          <w:sz w:val="24"/>
+          <w:szCs w:val="24"/>
+        </w:rPr>
+        <w:t>considering</w:t>
+      </w:r>
+      <w:r>
+        <w:rPr>
+          <w:rFonts w:asciiTheme="majorHAnsi" w:eastAsia="Roboto" w:hAnsiTheme="majorHAnsi" w:cstheme="majorHAnsi"/>
+          <w:sz w:val="24"/>
+          <w:szCs w:val="24"/>
+        </w:rPr>
+        <w:t xml:space="preserve"> that no mineral species </w:t>
+      </w:r>
+    </w:p>
+    <w:p>
+      <w:pPr>
+        <w:shd w:val="clear" w:color="auto" w:fill="FFFFFF"/>
+        <w:rPr>
+          <w:rFonts w:asciiTheme="majorHAnsi" w:eastAsia="Roboto" w:hAnsiTheme="majorHAnsi" w:cstheme="majorHAnsi"/>
+          <w:sz w:val="24"/>
+          <w:szCs w:val="24"/>
+        </w:rPr>
+      </w:pPr>
+      <w:r>
+        <w:rPr>
+          <w:rFonts w:asciiTheme="majorHAnsi" w:eastAsia="Roboto" w:hAnsiTheme="majorHAnsi" w:cstheme="majorHAnsi"/>
           <w:sz w:val="24"/>
           <w:szCs w:val="24"/>
         </w:rPr>
@@ -538,26 +524,23 @@
         <w:shd w:val="clear" w:color="auto" w:fill="FFFFFF"/>
         <w:rPr>
           <w:rFonts w:asciiTheme="majorHAnsi" w:eastAsia="Roboto" w:hAnsiTheme="majorHAnsi" w:cstheme="majorHAnsi"/>
-          <w:color w:val="172B4D"/>
-          <w:sz w:val="24"/>
-          <w:szCs w:val="24"/>
-        </w:rPr>
-      </w:pPr>
-    </w:p>
-    <w:p>
-      <w:pPr>
-        <w:shd w:val="clear" w:color="auto" w:fill="FFFFFF"/>
-        <w:rPr>
-          <w:rFonts w:asciiTheme="majorHAnsi" w:eastAsia="Roboto" w:hAnsiTheme="majorHAnsi" w:cstheme="majorHAnsi"/>
-          <w:color w:val="172B4D"/>
-          <w:sz w:val="24"/>
-          <w:szCs w:val="24"/>
-        </w:rPr>
-      </w:pPr>
-      <w:r>
-        <w:rPr>
-          <w:rFonts w:asciiTheme="majorHAnsi" w:eastAsia="Roboto" w:hAnsiTheme="majorHAnsi" w:cstheme="majorHAnsi"/>
-          <w:color w:val="172B4D"/>
+          <w:sz w:val="24"/>
+          <w:szCs w:val="24"/>
+        </w:rPr>
+      </w:pPr>
+    </w:p>
+    <w:p>
+      <w:pPr>
+        <w:shd w:val="clear" w:color="auto" w:fill="FFFFFF"/>
+        <w:rPr>
+          <w:rFonts w:asciiTheme="majorHAnsi" w:eastAsia="Roboto" w:hAnsiTheme="majorHAnsi" w:cstheme="majorHAnsi"/>
+          <w:sz w:val="24"/>
+          <w:szCs w:val="24"/>
+        </w:rPr>
+      </w:pPr>
+      <w:r>
+        <w:rPr>
+          <w:rFonts w:asciiTheme="majorHAnsi" w:eastAsia="Roboto" w:hAnsiTheme="majorHAnsi" w:cstheme="majorHAnsi"/>
           <w:sz w:val="24"/>
           <w:szCs w:val="24"/>
         </w:rPr>
@@ -569,15 +552,13 @@
         <w:shd w:val="clear" w:color="auto" w:fill="FFFFFF"/>
         <w:rPr>
           <w:rFonts w:asciiTheme="majorHAnsi" w:eastAsia="Roboto" w:hAnsiTheme="majorHAnsi" w:cstheme="majorHAnsi"/>
-          <w:color w:val="172B4D"/>
-          <w:sz w:val="24"/>
-          <w:szCs w:val="24"/>
-        </w:rPr>
-      </w:pPr>
-      <w:r>
-        <w:rPr>
-          <w:rFonts w:asciiTheme="majorHAnsi" w:eastAsia="Roboto" w:hAnsiTheme="majorHAnsi" w:cstheme="majorHAnsi"/>
-          <w:color w:val="172B4D"/>
+          <w:sz w:val="24"/>
+          <w:szCs w:val="24"/>
+        </w:rPr>
+      </w:pPr>
+      <w:r>
+        <w:rPr>
+          <w:rFonts w:asciiTheme="majorHAnsi" w:eastAsia="Roboto" w:hAnsiTheme="majorHAnsi" w:cstheme="majorHAnsi"/>
           <w:sz w:val="24"/>
           <w:szCs w:val="24"/>
         </w:rPr>
@@ -589,15 +570,13 @@
         <w:shd w:val="clear" w:color="auto" w:fill="FFFFFF"/>
         <w:rPr>
           <w:rFonts w:asciiTheme="majorHAnsi" w:eastAsia="Roboto" w:hAnsiTheme="majorHAnsi" w:cstheme="majorHAnsi"/>
-          <w:color w:val="172B4D"/>
-          <w:sz w:val="24"/>
-          <w:szCs w:val="24"/>
-        </w:rPr>
-      </w:pPr>
-      <w:r>
-        <w:rPr>
-          <w:rFonts w:asciiTheme="majorHAnsi" w:eastAsia="Roboto" w:hAnsiTheme="majorHAnsi" w:cstheme="majorHAnsi"/>
-          <w:color w:val="172B4D"/>
+          <w:sz w:val="24"/>
+          <w:szCs w:val="24"/>
+        </w:rPr>
+      </w:pPr>
+      <w:r>
+        <w:rPr>
+          <w:rFonts w:asciiTheme="majorHAnsi" w:eastAsia="Roboto" w:hAnsiTheme="majorHAnsi" w:cstheme="majorHAnsi"/>
           <w:sz w:val="24"/>
           <w:szCs w:val="24"/>
         </w:rPr>
@@ -609,15 +588,13 @@
         <w:shd w:val="clear" w:color="auto" w:fill="FFFFFF"/>
         <w:rPr>
           <w:rFonts w:asciiTheme="majorHAnsi" w:eastAsia="Roboto" w:hAnsiTheme="majorHAnsi" w:cstheme="majorHAnsi"/>
-          <w:color w:val="172B4D"/>
-          <w:sz w:val="24"/>
-          <w:szCs w:val="24"/>
-        </w:rPr>
-      </w:pPr>
-      <w:r>
-        <w:rPr>
-          <w:rFonts w:asciiTheme="majorHAnsi" w:eastAsia="Roboto" w:hAnsiTheme="majorHAnsi" w:cstheme="majorHAnsi"/>
-          <w:color w:val="172B4D"/>
+          <w:sz w:val="24"/>
+          <w:szCs w:val="24"/>
+        </w:rPr>
+      </w:pPr>
+      <w:r>
+        <w:rPr>
+          <w:rFonts w:asciiTheme="majorHAnsi" w:eastAsia="Roboto" w:hAnsiTheme="majorHAnsi" w:cstheme="majorHAnsi"/>
           <w:sz w:val="24"/>
           <w:szCs w:val="24"/>
         </w:rPr>
@@ -629,35 +606,47 @@
         <w:shd w:val="clear" w:color="auto" w:fill="FFFFFF"/>
         <w:rPr>
           <w:rFonts w:asciiTheme="majorHAnsi" w:eastAsia="Roboto" w:hAnsiTheme="majorHAnsi" w:cstheme="majorHAnsi"/>
-          <w:color w:val="172B4D"/>
-          <w:sz w:val="24"/>
-          <w:szCs w:val="24"/>
-        </w:rPr>
-      </w:pPr>
-      <w:r>
-        <w:rPr>
-          <w:rFonts w:asciiTheme="majorHAnsi" w:eastAsia="Roboto" w:hAnsiTheme="majorHAnsi" w:cstheme="majorHAnsi"/>
-          <w:color w:val="172B4D"/>
-          <w:sz w:val="24"/>
-          <w:szCs w:val="24"/>
-        </w:rPr>
-        <w:t xml:space="preserve">  • Research staff: they have a qualification that must be collected and they can carry out (even jointly) research projects on a certain species, </w:t>
-      </w:r>
-    </w:p>
-    <w:p>
-      <w:pPr>
-        <w:shd w:val="clear" w:color="auto" w:fill="FFFFFF"/>
-        <w:rPr>
-          <w:rFonts w:asciiTheme="majorHAnsi" w:eastAsia="Roboto" w:hAnsiTheme="majorHAnsi" w:cstheme="majorHAnsi"/>
-          <w:color w:val="172B4D"/>
-          <w:sz w:val="24"/>
-          <w:szCs w:val="24"/>
-        </w:rPr>
-      </w:pPr>
-      <w:r>
-        <w:rPr>
-          <w:rFonts w:asciiTheme="majorHAnsi" w:eastAsia="Roboto" w:hAnsiTheme="majorHAnsi" w:cstheme="majorHAnsi"/>
-          <w:color w:val="172B4D"/>
+          <w:sz w:val="24"/>
+          <w:szCs w:val="24"/>
+        </w:rPr>
+      </w:pPr>
+      <w:r>
+        <w:rPr>
+          <w:rFonts w:asciiTheme="majorHAnsi" w:eastAsia="Roboto" w:hAnsiTheme="majorHAnsi" w:cstheme="majorHAnsi"/>
+          <w:sz w:val="24"/>
+          <w:szCs w:val="24"/>
+        </w:rPr>
+        <w:t xml:space="preserve">  • Research staff: they have a qualification that must be </w:t>
+      </w:r>
+      <w:r>
+        <w:rPr>
+          <w:rFonts w:asciiTheme="majorHAnsi" w:eastAsia="Roboto" w:hAnsiTheme="majorHAnsi" w:cstheme="majorHAnsi"/>
+          <w:sz w:val="24"/>
+          <w:szCs w:val="24"/>
+        </w:rPr>
+        <w:t>collected,</w:t>
+      </w:r>
+      <w:r>
+        <w:rPr>
+          <w:rFonts w:asciiTheme="majorHAnsi" w:eastAsia="Roboto" w:hAnsiTheme="majorHAnsi" w:cstheme="majorHAnsi"/>
+          <w:sz w:val="24"/>
+          <w:szCs w:val="24"/>
+        </w:rPr>
+        <w:t xml:space="preserve"> and they can carry out (even jointly) research projects on a certain species, </w:t>
+      </w:r>
+    </w:p>
+    <w:p>
+      <w:pPr>
+        <w:shd w:val="clear" w:color="auto" w:fill="FFFFFF"/>
+        <w:rPr>
+          <w:rFonts w:asciiTheme="majorHAnsi" w:eastAsia="Roboto" w:hAnsiTheme="majorHAnsi" w:cstheme="majorHAnsi"/>
+          <w:sz w:val="24"/>
+          <w:szCs w:val="24"/>
+        </w:rPr>
+      </w:pPr>
+      <w:r>
+        <w:rPr>
+          <w:rFonts w:asciiTheme="majorHAnsi" w:eastAsia="Roboto" w:hAnsiTheme="majorHAnsi" w:cstheme="majorHAnsi"/>
           <w:sz w:val="24"/>
           <w:szCs w:val="24"/>
         </w:rPr>
@@ -669,15 +658,13 @@
         <w:shd w:val="clear" w:color="auto" w:fill="FFFFFF"/>
         <w:rPr>
           <w:rFonts w:asciiTheme="majorHAnsi" w:eastAsia="Roboto" w:hAnsiTheme="majorHAnsi" w:cstheme="majorHAnsi"/>
-          <w:color w:val="172B4D"/>
-          <w:sz w:val="24"/>
-          <w:szCs w:val="24"/>
-        </w:rPr>
-      </w:pPr>
-      <w:r>
-        <w:rPr>
-          <w:rFonts w:asciiTheme="majorHAnsi" w:eastAsia="Roboto" w:hAnsiTheme="majorHAnsi" w:cstheme="majorHAnsi"/>
-          <w:color w:val="172B4D"/>
+          <w:sz w:val="24"/>
+          <w:szCs w:val="24"/>
+        </w:rPr>
+      </w:pPr>
+      <w:r>
+        <w:rPr>
+          <w:rFonts w:asciiTheme="majorHAnsi" w:eastAsia="Roboto" w:hAnsiTheme="majorHAnsi" w:cstheme="majorHAnsi"/>
           <w:sz w:val="24"/>
           <w:szCs w:val="24"/>
         </w:rPr>
@@ -689,15 +676,13 @@
         <w:shd w:val="clear" w:color="auto" w:fill="FFFFFF"/>
         <w:rPr>
           <w:rFonts w:asciiTheme="majorHAnsi" w:eastAsia="Roboto" w:hAnsiTheme="majorHAnsi" w:cstheme="majorHAnsi"/>
-          <w:color w:val="172B4D"/>
-          <w:sz w:val="24"/>
-          <w:szCs w:val="24"/>
-        </w:rPr>
-      </w:pPr>
-      <w:r>
-        <w:rPr>
-          <w:rFonts w:asciiTheme="majorHAnsi" w:eastAsia="Roboto" w:hAnsiTheme="majorHAnsi" w:cstheme="majorHAnsi"/>
-          <w:color w:val="172B4D"/>
+          <w:sz w:val="24"/>
+          <w:szCs w:val="24"/>
+        </w:rPr>
+      </w:pPr>
+      <w:r>
+        <w:rPr>
+          <w:rFonts w:asciiTheme="majorHAnsi" w:eastAsia="Roboto" w:hAnsiTheme="majorHAnsi" w:cstheme="majorHAnsi"/>
           <w:sz w:val="24"/>
           <w:szCs w:val="24"/>
         </w:rPr>
@@ -709,75 +694,85 @@
         <w:shd w:val="clear" w:color="auto" w:fill="FFFFFF"/>
         <w:rPr>
           <w:rFonts w:asciiTheme="majorHAnsi" w:eastAsia="Roboto" w:hAnsiTheme="majorHAnsi" w:cstheme="majorHAnsi"/>
-          <w:color w:val="172B4D"/>
-          <w:sz w:val="24"/>
-          <w:szCs w:val="24"/>
-        </w:rPr>
-      </w:pPr>
-      <w:r>
-        <w:rPr>
-          <w:rFonts w:asciiTheme="majorHAnsi" w:eastAsia="Roboto" w:hAnsiTheme="majorHAnsi" w:cstheme="majorHAnsi"/>
-          <w:color w:val="172B4D"/>
-          <w:sz w:val="24"/>
-          <w:szCs w:val="24"/>
-        </w:rPr>
-        <w:t xml:space="preserve">  A research project has a budget and an unrealization period.</w:t>
-      </w:r>
-    </w:p>
-    <w:p>
-      <w:pPr>
-        <w:shd w:val="clear" w:color="auto" w:fill="FFFFFF"/>
-        <w:rPr>
-          <w:rFonts w:asciiTheme="majorHAnsi" w:eastAsia="Roboto" w:hAnsiTheme="majorHAnsi" w:cstheme="majorHAnsi"/>
-          <w:color w:val="172B4D"/>
-          <w:sz w:val="24"/>
-          <w:szCs w:val="24"/>
-        </w:rPr>
-      </w:pPr>
-      <w:r>
-        <w:rPr>
-          <w:rFonts w:asciiTheme="majorHAnsi" w:eastAsia="Roboto" w:hAnsiTheme="majorHAnsi" w:cstheme="majorHAnsi"/>
-          <w:color w:val="172B4D"/>
-          <w:sz w:val="24"/>
-          <w:szCs w:val="24"/>
-        </w:rPr>
-        <w:t xml:space="preserve">A visitor (ID, name, address and profession) must stay within the accommodation available in the park; These have a limited capacity </w:t>
-      </w:r>
-    </w:p>
-    <w:p>
-      <w:pPr>
-        <w:shd w:val="clear" w:color="auto" w:fill="FFFFFF"/>
-        <w:rPr>
-          <w:rFonts w:asciiTheme="majorHAnsi" w:eastAsia="Roboto" w:hAnsiTheme="majorHAnsi" w:cstheme="majorHAnsi"/>
-          <w:color w:val="172B4D"/>
-          <w:sz w:val="24"/>
-          <w:szCs w:val="24"/>
-        </w:rPr>
-      </w:pPr>
-      <w:r>
-        <w:rPr>
-          <w:rFonts w:asciiTheme="majorHAnsi" w:eastAsia="Roboto" w:hAnsiTheme="majorHAnsi" w:cstheme="majorHAnsi"/>
-          <w:color w:val="172B4D"/>
-          <w:sz w:val="24"/>
-          <w:szCs w:val="24"/>
-        </w:rPr>
-        <w:t xml:space="preserve">    and are of a certain category.</w:t>
-      </w:r>
-    </w:p>
-    <w:p>
-      <w:pPr>
-        <w:shd w:val="clear" w:color="auto" w:fill="FFFFFF"/>
-        <w:rPr>
-          <w:rFonts w:asciiTheme="majorHAnsi" w:eastAsia="Roboto" w:hAnsiTheme="majorHAnsi" w:cstheme="majorHAnsi"/>
-          <w:color w:val="172B4D"/>
-          <w:sz w:val="24"/>
-          <w:szCs w:val="24"/>
-        </w:rPr>
-      </w:pPr>
-      <w:r>
-        <w:rPr>
-          <w:rFonts w:asciiTheme="majorHAnsi" w:eastAsia="Roboto" w:hAnsiTheme="majorHAnsi" w:cstheme="majorHAnsi"/>
-          <w:color w:val="172B4D"/>
+          <w:sz w:val="24"/>
+          <w:szCs w:val="24"/>
+        </w:rPr>
+      </w:pPr>
+      <w:r>
+        <w:rPr>
+          <w:rFonts w:asciiTheme="majorHAnsi" w:eastAsia="Roboto" w:hAnsiTheme="majorHAnsi" w:cstheme="majorHAnsi"/>
+          <w:sz w:val="24"/>
+          <w:szCs w:val="24"/>
+        </w:rPr>
+        <w:t xml:space="preserve">  A research project has a budget and an </w:t>
+      </w:r>
+      <w:proofErr w:type="spellStart"/>
+      <w:r>
+        <w:rPr>
+          <w:rFonts w:asciiTheme="majorHAnsi" w:eastAsia="Roboto" w:hAnsiTheme="majorHAnsi" w:cstheme="majorHAnsi"/>
+          <w:sz w:val="24"/>
+          <w:szCs w:val="24"/>
+        </w:rPr>
+        <w:t>unrealization</w:t>
+      </w:r>
+      <w:proofErr w:type="spellEnd"/>
+      <w:r>
+        <w:rPr>
+          <w:rFonts w:asciiTheme="majorHAnsi" w:eastAsia="Roboto" w:hAnsiTheme="majorHAnsi" w:cstheme="majorHAnsi"/>
+          <w:sz w:val="24"/>
+          <w:szCs w:val="24"/>
+        </w:rPr>
+        <w:t xml:space="preserve"> period.</w:t>
+      </w:r>
+    </w:p>
+    <w:p>
+      <w:pPr>
+        <w:shd w:val="clear" w:color="auto" w:fill="FFFFFF"/>
+        <w:rPr>
+          <w:rFonts w:asciiTheme="majorHAnsi" w:eastAsia="Roboto" w:hAnsiTheme="majorHAnsi" w:cstheme="majorHAnsi"/>
+          <w:sz w:val="24"/>
+          <w:szCs w:val="24"/>
+        </w:rPr>
+      </w:pPr>
+      <w:r>
+        <w:rPr>
+          <w:rFonts w:asciiTheme="majorHAnsi" w:eastAsia="Roboto" w:hAnsiTheme="majorHAnsi" w:cstheme="majorHAnsi"/>
+          <w:sz w:val="24"/>
+          <w:szCs w:val="24"/>
+        </w:rPr>
+        <w:t xml:space="preserve">A visitor (ID, name, </w:t>
+      </w:r>
+      <w:proofErr w:type="gramStart"/>
+      <w:r>
+        <w:rPr>
+          <w:rFonts w:asciiTheme="majorHAnsi" w:eastAsia="Roboto" w:hAnsiTheme="majorHAnsi" w:cstheme="majorHAnsi"/>
+          <w:sz w:val="24"/>
+          <w:szCs w:val="24"/>
+        </w:rPr>
+        <w:t>address</w:t>
+      </w:r>
+      <w:proofErr w:type="gramEnd"/>
+      <w:r>
+        <w:rPr>
+          <w:rFonts w:asciiTheme="majorHAnsi" w:eastAsia="Roboto" w:hAnsiTheme="majorHAnsi" w:cstheme="majorHAnsi"/>
+          <w:sz w:val="24"/>
+          <w:szCs w:val="24"/>
+        </w:rPr>
+        <w:t xml:space="preserve"> and profession) must stay within the accommodation available in the park; These have a limited capacity and are of a certain category.</w:t>
+      </w:r>
+    </w:p>
+    <w:p>
+      <w:pPr>
+        <w:shd w:val="clear" w:color="auto" w:fill="FFFFFF"/>
+        <w:rPr>
+          <w:rFonts w:asciiTheme="majorHAnsi" w:eastAsia="Roboto" w:hAnsiTheme="majorHAnsi" w:cstheme="majorHAnsi"/>
+          <w:sz w:val="24"/>
+          <w:szCs w:val="24"/>
+        </w:rPr>
+      </w:pPr>
+      <w:r>
+        <w:rPr>
+          <w:rFonts w:asciiTheme="majorHAnsi" w:eastAsia="Roboto" w:hAnsiTheme="majorHAnsi" w:cstheme="majorHAnsi"/>
           <w:sz w:val="24"/>
           <w:szCs w:val="24"/>
         </w:rPr>
@@ -789,71 +784,67 @@
         <w:shd w:val="clear" w:color="auto" w:fill="FFFFFF"/>
         <w:rPr>
           <w:rFonts w:asciiTheme="majorHAnsi" w:eastAsia="Roboto" w:hAnsiTheme="majorHAnsi" w:cstheme="majorHAnsi"/>
-          <w:color w:val="172B4D"/>
-          <w:sz w:val="24"/>
-          <w:szCs w:val="24"/>
-        </w:rPr>
-      </w:pPr>
-      <w:r>
-        <w:rPr>
-          <w:rFonts w:asciiTheme="majorHAnsi" w:eastAsia="Roboto" w:hAnsiTheme="majorHAnsi" w:cstheme="majorHAnsi"/>
+          <w:sz w:val="24"/>
+          <w:szCs w:val="24"/>
+        </w:rPr>
+      </w:pPr>
+      <w:r>
+        <w:rPr>
+          <w:rFonts w:asciiTheme="majorHAnsi" w:eastAsia="Roboto" w:hAnsiTheme="majorHAnsi" w:cstheme="majorHAnsi"/>
+          <w:sz w:val="24"/>
+          <w:szCs w:val="24"/>
+        </w:rPr>
+        <w:t xml:space="preserve">    Any visitor to the park can attend these excursions.</w:t>
+      </w:r>
+    </w:p>
+    <w:p>
+      <w:pPr>
+        <w:shd w:val="clear" w:color="auto" w:fill="FFFFFF"/>
+        <w:rPr>
+          <w:rFonts w:asciiTheme="majorHAnsi" w:eastAsia="Roboto" w:hAnsiTheme="majorHAnsi" w:cstheme="majorHAnsi"/>
+          <w:sz w:val="24"/>
+          <w:szCs w:val="24"/>
+        </w:rPr>
+      </w:pPr>
+      <w:r>
+        <w:rPr>
+          <w:rFonts w:asciiTheme="majorHAnsi" w:eastAsia="Roboto" w:hAnsiTheme="majorHAnsi" w:cstheme="majorHAnsi"/>
+          <w:sz w:val="24"/>
+          <w:szCs w:val="24"/>
+        </w:rPr>
+        <w:t>*/</w:t>
+      </w:r>
+    </w:p>
+    <w:p>
+      <w:pPr>
+        <w:shd w:val="clear" w:color="auto" w:fill="FFFFFF"/>
+        <w:rPr>
+          <w:rFonts w:asciiTheme="majorHAnsi" w:eastAsia="Roboto" w:hAnsiTheme="majorHAnsi" w:cstheme="majorHAnsi"/>
+          <w:color w:val="172B4D"/>
+          <w:sz w:val="24"/>
+          <w:szCs w:val="24"/>
+        </w:rPr>
+      </w:pPr>
+    </w:p>
+    <w:p>
+      <w:pPr>
+        <w:shd w:val="clear" w:color="auto" w:fill="FFFFFF"/>
+        <w:rPr>
+          <w:rFonts w:asciiTheme="majorHAnsi" w:eastAsia="Roboto" w:hAnsiTheme="majorHAnsi" w:cstheme="majorHAnsi"/>
+          <w:color w:val="172B4D"/>
+          <w:sz w:val="24"/>
+          <w:szCs w:val="24"/>
+        </w:rPr>
+      </w:pPr>
+      <w:r>
+        <w:rPr>
+          <w:rFonts w:asciiTheme="majorHAnsi" w:eastAsia="Roboto" w:hAnsiTheme="majorHAnsi" w:cstheme="majorHAnsi"/>
+          <w:noProof/>
           <w:color w:val="172B4D"/>
           <w:sz w:val="24"/>
           <w:szCs w:val="24"/>
         </w:rPr>
         <w:lastRenderedPageBreak/>
-        <w:t xml:space="preserve">    Any visitor to the park can attend these excursions.</w:t>
-      </w:r>
-    </w:p>
-    <w:p>
-      <w:pPr>
-        <w:shd w:val="clear" w:color="auto" w:fill="FFFFFF"/>
-        <w:rPr>
-          <w:rFonts w:asciiTheme="majorHAnsi" w:eastAsia="Roboto" w:hAnsiTheme="majorHAnsi" w:cstheme="majorHAnsi"/>
-          <w:color w:val="172B4D"/>
-          <w:sz w:val="24"/>
-          <w:szCs w:val="24"/>
-        </w:rPr>
-      </w:pPr>
-      <w:r>
-        <w:rPr>
-          <w:rFonts w:asciiTheme="majorHAnsi" w:eastAsia="Roboto" w:hAnsiTheme="majorHAnsi" w:cstheme="majorHAnsi"/>
-          <w:color w:val="172B4D"/>
-          <w:sz w:val="24"/>
-          <w:szCs w:val="24"/>
-        </w:rPr>
-        <w:t>*/</w:t>
-      </w:r>
-    </w:p>
-    <w:p>
-      <w:pPr>
-        <w:shd w:val="clear" w:color="auto" w:fill="FFFFFF"/>
-        <w:rPr>
-          <w:rFonts w:asciiTheme="majorHAnsi" w:eastAsia="Roboto" w:hAnsiTheme="majorHAnsi" w:cstheme="majorHAnsi"/>
-          <w:color w:val="172B4D"/>
-          <w:sz w:val="24"/>
-          <w:szCs w:val="24"/>
-        </w:rPr>
-      </w:pPr>
-    </w:p>
-    <w:p>
-      <w:pPr>
-        <w:shd w:val="clear" w:color="auto" w:fill="FFFFFF"/>
-        <w:rPr>
-          <w:rFonts w:asciiTheme="majorHAnsi" w:eastAsia="Roboto" w:hAnsiTheme="majorHAnsi" w:cstheme="majorHAnsi"/>
-          <w:color w:val="172B4D"/>
-          <w:sz w:val="24"/>
-          <w:szCs w:val="24"/>
-        </w:rPr>
-      </w:pPr>
-      <w:r>
-        <w:rPr>
-          <w:rFonts w:asciiTheme="majorHAnsi" w:eastAsia="Roboto" w:hAnsiTheme="majorHAnsi" w:cstheme="majorHAnsi"/>
-          <w:noProof/>
-          <w:color w:val="172B4D"/>
-          <w:sz w:val="24"/>
-          <w:szCs w:val="24"/>
-        </w:rPr>
         <w:drawing>
           <wp:inline distT="0" distB="0" distL="0" distR="0" wp14:anchorId="0ECCC95B" wp14:editId="7AFF2749">
             <wp:extent cx="6645910" cy="4572000"/>
@@ -936,7 +927,27 @@
           <w:sz w:val="24"/>
           <w:szCs w:val="24"/>
         </w:rPr>
-        <w:t>In separate .sql file implement next points:</w:t>
+        <w:t>In separate .</w:t>
+      </w:r>
+      <w:proofErr w:type="spellStart"/>
+      <w:r>
+        <w:rPr>
+          <w:rFonts w:ascii="Roboto" w:eastAsia="Roboto" w:hAnsi="Roboto" w:cs="Roboto"/>
+          <w:color w:val="172B4D"/>
+          <w:sz w:val="24"/>
+          <w:szCs w:val="24"/>
+        </w:rPr>
+        <w:t>sql</w:t>
+      </w:r>
+      <w:proofErr w:type="spellEnd"/>
+      <w:r>
+        <w:rPr>
+          <w:rFonts w:ascii="Roboto" w:eastAsia="Roboto" w:hAnsi="Roboto" w:cs="Roboto"/>
+          <w:color w:val="172B4D"/>
+          <w:sz w:val="24"/>
+          <w:szCs w:val="24"/>
+        </w:rPr>
+        <w:t xml:space="preserve"> file implement next points:</w:t>
       </w:r>
     </w:p>
     <w:p>

</xml_diff>